<commit_message>
arreglo del registro historico
</commit_message>
<xml_diff>
--- a/output/actual/Reporte_Actual.docx
+++ b/output/actual/Reporte_Actual.docx
@@ -77,11 +77,11 @@
               <a:graphicData uri="http://schemas.openxmlformats.org/drawingml/2006/picture">
                 <pic:pic>
                   <pic:nvPicPr>
-                    <pic:cNvPr id="0" name="no2_por_estacion.png"/>
+                    <pic:cNvPr id="0" name="pm10_por_estacion.png"/>
                     <pic:cNvPicPr/>
                   </pic:nvPicPr>
                   <pic:blipFill>
-                    <a:blip r:embed="rId9"/>
+                    <a:blip r:embed="rId10"/>
                     <a:stretch>
                       <a:fillRect/>
                     </a:stretch>
@@ -126,11 +126,11 @@
               <a:graphicData uri="http://schemas.openxmlformats.org/drawingml/2006/picture">
                 <pic:pic>
                   <pic:nvPicPr>
-                    <pic:cNvPr id="0" name="no2_por_estacion.png"/>
+                    <pic:cNvPr id="0" name="pm25_por_estacion.png"/>
                     <pic:cNvPicPr/>
                   </pic:nvPicPr>
                   <pic:blipFill>
-                    <a:blip r:embed="rId9"/>
+                    <a:blip r:embed="rId11"/>
                     <a:stretch>
                       <a:fillRect/>
                     </a:stretch>

</xml_diff>